<commit_message>
Inference on time spatial price
</commit_message>
<xml_diff>
--- a/docs/SpatialFunctionalRegression.docx
+++ b/docs/SpatialFunctionalRegression.docx
@@ -2535,37 +2535,47 @@
           <w:szCs w:val="20"/>
           <w:lang w:val="en-US"/>
         </w:rPr>
+        <w:t xml:space="preserve">In this work we deal with </w:t>
+      </w:r>
+      <w:proofErr w:type="spellStart"/>
+      <w:r>
+        <w:rPr>
+          <w:rFonts w:ascii="XbgbhmAdvPTimes" w:hAnsi="XbgbhmAdvPTimes"/>
+          <w:sz w:val="20"/>
+          <w:szCs w:val="20"/>
+          <w:lang w:val="en-US"/>
+        </w:rPr>
+        <w:t>spatio</w:t>
+      </w:r>
+      <w:proofErr w:type="spellEnd"/>
+      <w:r>
+        <w:rPr>
+          <w:rFonts w:ascii="XbgbhmAdvPTimes" w:hAnsi="XbgbhmAdvPTimes"/>
+          <w:sz w:val="20"/>
+          <w:szCs w:val="20"/>
+          <w:lang w:val="en-US"/>
+        </w:rPr>
+        <w:t xml:space="preserve">-temporal data distributed over a spatial domain which presents complex geometries. That is, the irregular shape of the domain influences the phenomenon under study and there are </w:t>
+      </w:r>
+      <w:r>
+        <w:rPr>
+          <w:rFonts w:ascii="XbgbhmAdvPTimes" w:hAnsi="XbgbhmAdvPTimes"/>
+          <w:sz w:val="20"/>
+          <w:szCs w:val="20"/>
+          <w:lang w:val="en-US"/>
+        </w:rPr>
         <w:lastRenderedPageBreak/>
-        <w:t xml:space="preserve">In this work we deal with </w:t>
-      </w:r>
-      <w:proofErr w:type="spellStart"/>
-      <w:r>
-        <w:rPr>
-          <w:rFonts w:ascii="XbgbhmAdvPTimes" w:hAnsi="XbgbhmAdvPTimes"/>
-          <w:sz w:val="20"/>
-          <w:szCs w:val="20"/>
-          <w:lang w:val="en-US"/>
-        </w:rPr>
-        <w:t>spatio</w:t>
-      </w:r>
-      <w:proofErr w:type="spellEnd"/>
-      <w:r>
-        <w:rPr>
-          <w:rFonts w:ascii="XbgbhmAdvPTimes" w:hAnsi="XbgbhmAdvPTimes"/>
-          <w:sz w:val="20"/>
-          <w:szCs w:val="20"/>
-          <w:lang w:val="en-US"/>
-        </w:rPr>
-        <w:t xml:space="preserve">-temporal data distributed over a spatial domain which presents complex geometries. That is, the irregular shape of the domain influences the phenomenon under study and there are important </w:t>
-      </w:r>
-    </w:p>
-    <w:p>
-      <w:pPr>
-        <w:pStyle w:val="NormaleWeb"/>
-        <w:rPr>
-          <w:lang w:val="en-US"/>
-        </w:rPr>
-      </w:pPr>
+        <w:t>important</w:t>
+      </w:r>
+      <w:r>
+        <w:rPr>
+          <w:rFonts w:ascii="XbgbhmAdvPTimes" w:hAnsi="XbgbhmAdvPTimes"/>
+          <w:sz w:val="20"/>
+          <w:szCs w:val="20"/>
+          <w:lang w:val="en-US"/>
+        </w:rPr>
+        <w:t xml:space="preserve"> </w:t>
+      </w:r>
       <w:r>
         <w:rPr>
           <w:rFonts w:ascii="XbgbhmAdvPTimes" w:hAnsi="XbgbhmAdvPTimes"/>
@@ -4891,7 +4901,27 @@
           <w:szCs w:val="20"/>
           <w:lang w:val="en-US"/>
         </w:rPr>
-        <w:t>Extending the work of Azzimonti et al. (</w:t>
+        <w:t xml:space="preserve">Extending the work of </w:t>
+      </w:r>
+      <w:proofErr w:type="spellStart"/>
+      <w:r>
+        <w:rPr>
+          <w:rFonts w:ascii="XbgbhmAdvPTimes" w:hAnsi="XbgbhmAdvPTimes"/>
+          <w:sz w:val="20"/>
+          <w:szCs w:val="20"/>
+          <w:lang w:val="en-US"/>
+        </w:rPr>
+        <w:t>Azzimonti</w:t>
+      </w:r>
+      <w:proofErr w:type="spellEnd"/>
+      <w:r>
+        <w:rPr>
+          <w:rFonts w:ascii="XbgbhmAdvPTimes" w:hAnsi="XbgbhmAdvPTimes"/>
+          <w:sz w:val="20"/>
+          <w:szCs w:val="20"/>
+          <w:lang w:val="en-US"/>
+        </w:rPr>
+        <w:t xml:space="preserve"> et al. (</w:t>
       </w:r>
       <w:r>
         <w:rPr>
@@ -4910,7 +4940,87 @@
           <w:szCs w:val="20"/>
           <w:lang w:val="en-US"/>
         </w:rPr>
-        <w:t xml:space="preserve">) it is also possible to include a priori information available on the phenomenon under study, using more complex differential regularizations modelling the space and/or time behavior of the phenomenon. This also allows to account for non-sta- tionarities and anisotropies in space and/or time. Along the same lines, if a priori information about the interaction between space and time was available, then it would make sense to consider a unique space/time regularizing term based on a time-dependent PDE that governs the phe- nomenon behavior. </w:t>
+        <w:t>) it is also possible to include a priori information available on the phenomenon under study, using more complex differential regularizations modelling the space and/or time behavior of the phenomenon. This also allows to account for non-</w:t>
+      </w:r>
+      <w:proofErr w:type="spellStart"/>
+      <w:r>
+        <w:rPr>
+          <w:rFonts w:ascii="XbgbhmAdvPTimes" w:hAnsi="XbgbhmAdvPTimes"/>
+          <w:sz w:val="20"/>
+          <w:szCs w:val="20"/>
+          <w:lang w:val="en-US"/>
+        </w:rPr>
+        <w:t>sta</w:t>
+      </w:r>
+      <w:proofErr w:type="spellEnd"/>
+      <w:r>
+        <w:rPr>
+          <w:rFonts w:ascii="XbgbhmAdvPTimes" w:hAnsi="XbgbhmAdvPTimes"/>
+          <w:sz w:val="20"/>
+          <w:szCs w:val="20"/>
+          <w:lang w:val="en-US"/>
+        </w:rPr>
+        <w:t xml:space="preserve">- </w:t>
+      </w:r>
+      <w:proofErr w:type="spellStart"/>
+      <w:r>
+        <w:rPr>
+          <w:rFonts w:ascii="XbgbhmAdvPTimes" w:hAnsi="XbgbhmAdvPTimes"/>
+          <w:sz w:val="20"/>
+          <w:szCs w:val="20"/>
+          <w:lang w:val="en-US"/>
+        </w:rPr>
+        <w:t>tionarities</w:t>
+      </w:r>
+      <w:proofErr w:type="spellEnd"/>
+      <w:r>
+        <w:rPr>
+          <w:rFonts w:ascii="XbgbhmAdvPTimes" w:hAnsi="XbgbhmAdvPTimes"/>
+          <w:sz w:val="20"/>
+          <w:szCs w:val="20"/>
+          <w:lang w:val="en-US"/>
+        </w:rPr>
+        <w:t xml:space="preserve"> and anisotropies in space and/or time. Along the same lines, if a priori information about the interaction between space and time was available, then it would make sense to consider a unique space/time regularizing term based on a time-dependent PDE that governs the </w:t>
+      </w:r>
+      <w:proofErr w:type="spellStart"/>
+      <w:r>
+        <w:rPr>
+          <w:rFonts w:ascii="XbgbhmAdvPTimes" w:hAnsi="XbgbhmAdvPTimes"/>
+          <w:sz w:val="20"/>
+          <w:szCs w:val="20"/>
+          <w:lang w:val="en-US"/>
+        </w:rPr>
+        <w:t>phe</w:t>
+      </w:r>
+      <w:proofErr w:type="spellEnd"/>
+      <w:r>
+        <w:rPr>
+          <w:rFonts w:ascii="XbgbhmAdvPTimes" w:hAnsi="XbgbhmAdvPTimes"/>
+          <w:sz w:val="20"/>
+          <w:szCs w:val="20"/>
+          <w:lang w:val="en-US"/>
+        </w:rPr>
+        <w:t xml:space="preserve">- </w:t>
+      </w:r>
+      <w:proofErr w:type="spellStart"/>
+      <w:r>
+        <w:rPr>
+          <w:rFonts w:ascii="XbgbhmAdvPTimes" w:hAnsi="XbgbhmAdvPTimes"/>
+          <w:sz w:val="20"/>
+          <w:szCs w:val="20"/>
+          <w:lang w:val="en-US"/>
+        </w:rPr>
+        <w:t>nomenon</w:t>
+      </w:r>
+      <w:proofErr w:type="spellEnd"/>
+      <w:r>
+        <w:rPr>
+          <w:rFonts w:ascii="XbgbhmAdvPTimes" w:hAnsi="XbgbhmAdvPTimes"/>
+          <w:sz w:val="20"/>
+          <w:szCs w:val="20"/>
+          <w:lang w:val="en-US"/>
+        </w:rPr>
+        <w:t xml:space="preserve"> behavior. </w:t>
       </w:r>
     </w:p>
     <w:p>

</xml_diff>

<commit_message>
add output and modification of lupo's code
</commit_message>
<xml_diff>
--- a/docs/SpatialFunctionalRegression.docx
+++ b/docs/SpatialFunctionalRegression.docx
@@ -97,6 +97,7 @@
       </w:pPr>
       <w:r>
         <w:rPr>
+          <w:noProof/>
           <w:lang w:val="en-US"/>
         </w:rPr>
         <w:drawing>
@@ -398,6 +399,7 @@
       </w:pPr>
       <w:r>
         <w:rPr>
+          <w:noProof/>
           <w:lang w:val="en-US"/>
         </w:rPr>
         <w:lastRenderedPageBreak/>
@@ -447,6 +449,7 @@
       </w:pPr>
       <w:r>
         <w:rPr>
+          <w:noProof/>
           <w:lang w:val="en-US"/>
         </w:rPr>
         <w:drawing>
@@ -1033,6 +1036,7 @@
       </w:pPr>
       <w:r>
         <w:rPr>
+          <w:noProof/>
           <w:lang w:val="en-US"/>
         </w:rPr>
         <w:drawing>
@@ -1081,6 +1085,7 @@
       </w:pPr>
       <w:r>
         <w:rPr>
+          <w:noProof/>
           <w:lang w:val="en-US"/>
         </w:rPr>
         <w:drawing>
@@ -1213,6 +1218,7 @@
       </w:pPr>
       <w:r>
         <w:rPr>
+          <w:noProof/>
           <w:lang w:val="en-US"/>
         </w:rPr>
         <w:lastRenderedPageBreak/>
@@ -1602,16 +1608,7 @@
           <w:szCs w:val="16"/>
           <w:lang w:val="en-US"/>
         </w:rPr>
-        <w:t>W</w:t>
-      </w:r>
-      <w:r>
-        <w:rPr>
-          <w:rFonts w:ascii="t1-gul-regular" w:hAnsi="t1-gul-regular"/>
-          <w:sz w:val="16"/>
-          <w:szCs w:val="16"/>
-          <w:lang w:val="en-US"/>
-        </w:rPr>
-        <w:t xml:space="preserve">e can here profit of a detailed problem-specific information, that can be formalized in terms of a time- dependent PDE, modeling the </w:t>
+        <w:t xml:space="preserve">We can here profit of a detailed problem-specific information, that can be formalized in terms of a time- dependent PDE, modeling the </w:t>
       </w:r>
       <w:proofErr w:type="spellStart"/>
       <w:r>
@@ -2261,6 +2258,7 @@
       </w:pPr>
       <w:r>
         <w:rPr>
+          <w:noProof/>
           <w:lang w:val="en-US"/>
         </w:rPr>
         <w:drawing>
@@ -2504,6 +2502,7 @@
     <w:p>
       <w:pPr>
         <w:rPr>
+          <w:rFonts w:eastAsiaTheme="minorEastAsia"/>
           <w:lang w:val="en-US"/>
         </w:rPr>
       </w:pPr>
@@ -2535,6 +2534,7 @@
           <w:szCs w:val="20"/>
           <w:lang w:val="en-US"/>
         </w:rPr>
+        <w:lastRenderedPageBreak/>
         <w:t xml:space="preserve">In this work we deal with </w:t>
       </w:r>
       <w:proofErr w:type="spellStart"/>
@@ -2555,27 +2555,16 @@
           <w:szCs w:val="20"/>
           <w:lang w:val="en-US"/>
         </w:rPr>
-        <w:t xml:space="preserve">-temporal data distributed over a spatial domain which presents complex geometries. That is, the irregular shape of the domain influences the phenomenon under study and there are </w:t>
-      </w:r>
-      <w:r>
-        <w:rPr>
-          <w:rFonts w:ascii="XbgbhmAdvPTimes" w:hAnsi="XbgbhmAdvPTimes"/>
-          <w:sz w:val="20"/>
-          <w:szCs w:val="20"/>
-          <w:lang w:val="en-US"/>
-        </w:rPr>
-        <w:lastRenderedPageBreak/>
-        <w:t>important</w:t>
-      </w:r>
-      <w:r>
-        <w:rPr>
-          <w:rFonts w:ascii="XbgbhmAdvPTimes" w:hAnsi="XbgbhmAdvPTimes"/>
-          <w:sz w:val="20"/>
-          <w:szCs w:val="20"/>
-          <w:lang w:val="en-US"/>
-        </w:rPr>
-        <w:t xml:space="preserve"> </w:t>
-      </w:r>
+        <w:t xml:space="preserve">-temporal data distributed over a spatial domain which presents complex geometries. That is, the irregular shape of the domain influences the phenomenon under study and there are important </w:t>
+      </w:r>
+    </w:p>
+    <w:p>
+      <w:pPr>
+        <w:pStyle w:val="NormaleWeb"/>
+        <w:rPr>
+          <w:lang w:val="en-US"/>
+        </w:rPr>
+      </w:pPr>
       <w:r>
         <w:rPr>
           <w:rFonts w:ascii="XbgbhmAdvPTimes" w:hAnsi="XbgbhmAdvPTimes"/>
@@ -2667,6 +2656,7 @@
       </w:pPr>
       <w:r>
         <w:rPr>
+          <w:noProof/>
           <w:lang w:val="en-US"/>
         </w:rPr>
         <w:drawing>
@@ -2715,6 +2705,7 @@
       </w:pPr>
       <w:r>
         <w:rPr>
+          <w:noProof/>
           <w:lang w:val="en-US"/>
         </w:rPr>
         <w:lastRenderedPageBreak/>
@@ -2777,6 +2768,7 @@
       </w:pPr>
       <w:r>
         <w:rPr>
+          <w:noProof/>
           <w:lang w:val="en-US"/>
         </w:rPr>
         <w:drawing>
@@ -2824,6 +2816,7 @@
       </w:pPr>
       <w:r>
         <w:rPr>
+          <w:noProof/>
           <w:lang w:val="en-US"/>
         </w:rPr>
         <w:drawing>
@@ -3135,7 +3128,7 @@
           <w:szCs w:val="20"/>
           <w:lang w:val="en-US"/>
         </w:rPr>
-        <w:t xml:space="preserve"> functions that coincides with a polynomial of a certain degree on each element of the domain triangulation. </w:t>
+        <w:t xml:space="preserve"> functions that coincides with a polynomial of a certain degree on each element of the domain triangulation. In particular we use here linear finite element basis, that </w:t>
       </w:r>
       <w:proofErr w:type="gramStart"/>
       <w:r>
@@ -3145,7 +3138,7 @@
           <w:szCs w:val="20"/>
           <w:lang w:val="en-US"/>
         </w:rPr>
-        <w:t>In particular we</w:t>
+        <w:t>are</w:t>
       </w:r>
       <w:proofErr w:type="gramEnd"/>
       <w:r>
@@ -3155,7 +3148,7 @@
           <w:szCs w:val="20"/>
           <w:lang w:val="en-US"/>
         </w:rPr>
-        <w:t xml:space="preserve"> use here linear finite element basis, that are </w:t>
+        <w:t xml:space="preserve"> </w:t>
       </w:r>
     </w:p>
     <w:p>
@@ -3261,6 +3254,9 @@
         <w:pStyle w:val="NormaleWeb"/>
       </w:pPr>
       <w:r>
+        <w:rPr>
+          <w:noProof/>
+        </w:rPr>
         <w:lastRenderedPageBreak/>
         <w:drawing>
           <wp:inline distT="0" distB="0" distL="0" distR="0" wp14:anchorId="0CD48E0C" wp14:editId="515A2904">
@@ -3424,6 +3420,7 @@
       </w:pPr>
       <w:r>
         <w:rPr>
+          <w:noProof/>
           <w:lang w:val="en-US"/>
         </w:rPr>
         <w:lastRenderedPageBreak/>
@@ -3473,6 +3470,7 @@
       </w:pPr>
       <w:r>
         <w:rPr>
+          <w:noProof/>
           <w:lang w:val="en-US"/>
         </w:rPr>
         <w:drawing>
@@ -4083,13 +4081,7 @@
         <w:rPr>
           <w:lang w:val="en-US"/>
         </w:rPr>
-        <w:t>B</w:t>
-      </w:r>
-      <w:r>
-        <w:rPr>
-          <w:lang w:val="en-US"/>
-        </w:rPr>
-        <w:t>estlambda</w:t>
+        <w:t>Bestlambda</w:t>
       </w:r>
       <w:proofErr w:type="spellEnd"/>
       <w:r>
@@ -4154,6 +4146,7 @@
       </w:pPr>
       <w:r>
         <w:rPr>
+          <w:noProof/>
           <w:lang w:val="en-US"/>
         </w:rPr>
         <w:lastRenderedPageBreak/>
@@ -4227,6 +4220,7 @@
       </w:pPr>
       <w:r>
         <w:rPr>
+          <w:noProof/>
           <w:lang w:val="en-US"/>
         </w:rPr>
         <w:drawing>
@@ -4763,6 +4757,7 @@
         <w:rPr>
           <w:b/>
           <w:bCs/>
+          <w:noProof/>
         </w:rPr>
         <w:drawing>
           <wp:inline distT="0" distB="0" distL="0" distR="0" wp14:anchorId="52FD4E8C" wp14:editId="4B4FB8BD">
@@ -4820,6 +4815,7 @@
         <w:rPr>
           <w:b/>
           <w:bCs/>
+          <w:noProof/>
         </w:rPr>
         <w:lastRenderedPageBreak/>
         <w:drawing>
@@ -4901,27 +4897,7 @@
           <w:szCs w:val="20"/>
           <w:lang w:val="en-US"/>
         </w:rPr>
-        <w:t xml:space="preserve">Extending the work of </w:t>
-      </w:r>
-      <w:proofErr w:type="spellStart"/>
-      <w:r>
-        <w:rPr>
-          <w:rFonts w:ascii="XbgbhmAdvPTimes" w:hAnsi="XbgbhmAdvPTimes"/>
-          <w:sz w:val="20"/>
-          <w:szCs w:val="20"/>
-          <w:lang w:val="en-US"/>
-        </w:rPr>
-        <w:t>Azzimonti</w:t>
-      </w:r>
-      <w:proofErr w:type="spellEnd"/>
-      <w:r>
-        <w:rPr>
-          <w:rFonts w:ascii="XbgbhmAdvPTimes" w:hAnsi="XbgbhmAdvPTimes"/>
-          <w:sz w:val="20"/>
-          <w:szCs w:val="20"/>
-          <w:lang w:val="en-US"/>
-        </w:rPr>
-        <w:t xml:space="preserve"> et al. (</w:t>
+        <w:t>Extending the work of Azzimonti et al. (</w:t>
       </w:r>
       <w:r>
         <w:rPr>
@@ -4940,87 +4916,7 @@
           <w:szCs w:val="20"/>
           <w:lang w:val="en-US"/>
         </w:rPr>
-        <w:t>) it is also possible to include a priori information available on the phenomenon under study, using more complex differential regularizations modelling the space and/or time behavior of the phenomenon. This also allows to account for non-</w:t>
-      </w:r>
-      <w:proofErr w:type="spellStart"/>
-      <w:r>
-        <w:rPr>
-          <w:rFonts w:ascii="XbgbhmAdvPTimes" w:hAnsi="XbgbhmAdvPTimes"/>
-          <w:sz w:val="20"/>
-          <w:szCs w:val="20"/>
-          <w:lang w:val="en-US"/>
-        </w:rPr>
-        <w:t>sta</w:t>
-      </w:r>
-      <w:proofErr w:type="spellEnd"/>
-      <w:r>
-        <w:rPr>
-          <w:rFonts w:ascii="XbgbhmAdvPTimes" w:hAnsi="XbgbhmAdvPTimes"/>
-          <w:sz w:val="20"/>
-          <w:szCs w:val="20"/>
-          <w:lang w:val="en-US"/>
-        </w:rPr>
-        <w:t xml:space="preserve">- </w:t>
-      </w:r>
-      <w:proofErr w:type="spellStart"/>
-      <w:r>
-        <w:rPr>
-          <w:rFonts w:ascii="XbgbhmAdvPTimes" w:hAnsi="XbgbhmAdvPTimes"/>
-          <w:sz w:val="20"/>
-          <w:szCs w:val="20"/>
-          <w:lang w:val="en-US"/>
-        </w:rPr>
-        <w:t>tionarities</w:t>
-      </w:r>
-      <w:proofErr w:type="spellEnd"/>
-      <w:r>
-        <w:rPr>
-          <w:rFonts w:ascii="XbgbhmAdvPTimes" w:hAnsi="XbgbhmAdvPTimes"/>
-          <w:sz w:val="20"/>
-          <w:szCs w:val="20"/>
-          <w:lang w:val="en-US"/>
-        </w:rPr>
-        <w:t xml:space="preserve"> and anisotropies in space and/or time. Along the same lines, if a priori information about the interaction between space and time was available, then it would make sense to consider a unique space/time regularizing term based on a time-dependent PDE that governs the </w:t>
-      </w:r>
-      <w:proofErr w:type="spellStart"/>
-      <w:r>
-        <w:rPr>
-          <w:rFonts w:ascii="XbgbhmAdvPTimes" w:hAnsi="XbgbhmAdvPTimes"/>
-          <w:sz w:val="20"/>
-          <w:szCs w:val="20"/>
-          <w:lang w:val="en-US"/>
-        </w:rPr>
-        <w:t>phe</w:t>
-      </w:r>
-      <w:proofErr w:type="spellEnd"/>
-      <w:r>
-        <w:rPr>
-          <w:rFonts w:ascii="XbgbhmAdvPTimes" w:hAnsi="XbgbhmAdvPTimes"/>
-          <w:sz w:val="20"/>
-          <w:szCs w:val="20"/>
-          <w:lang w:val="en-US"/>
-        </w:rPr>
-        <w:t xml:space="preserve">- </w:t>
-      </w:r>
-      <w:proofErr w:type="spellStart"/>
-      <w:r>
-        <w:rPr>
-          <w:rFonts w:ascii="XbgbhmAdvPTimes" w:hAnsi="XbgbhmAdvPTimes"/>
-          <w:sz w:val="20"/>
-          <w:szCs w:val="20"/>
-          <w:lang w:val="en-US"/>
-        </w:rPr>
-        <w:t>nomenon</w:t>
-      </w:r>
-      <w:proofErr w:type="spellEnd"/>
-      <w:r>
-        <w:rPr>
-          <w:rFonts w:ascii="XbgbhmAdvPTimes" w:hAnsi="XbgbhmAdvPTimes"/>
-          <w:sz w:val="20"/>
-          <w:szCs w:val="20"/>
-          <w:lang w:val="en-US"/>
-        </w:rPr>
-        <w:t xml:space="preserve"> behavior. </w:t>
+        <w:t xml:space="preserve">) it is also possible to include a priori information available on the phenomenon under study, using more complex differential regularizations modelling the space and/or time behavior of the phenomenon. This also allows to account for non-sta- tionarities and anisotropies in space and/or time. Along the same lines, if a priori information about the interaction between space and time was available, then it would make sense to consider a unique space/time regularizing term based on a time-dependent PDE that governs the phe- nomenon behavior. </w:t>
       </w:r>
     </w:p>
     <w:p>
@@ -5665,7 +5561,6 @@
   <w:style w:type="character" w:default="1" w:styleId="Carpredefinitoparagrafo">
     <w:name w:val="Default Paragraph Font"/>
     <w:uiPriority w:val="1"/>
-    <w:semiHidden/>
     <w:unhideWhenUsed/>
   </w:style>
   <w:style w:type="table" w:default="1" w:styleId="Tabellanormale">
@@ -5701,6 +5596,16 @@
     <w:rPr>
       <w:rFonts w:ascii="Times New Roman" w:eastAsia="Times New Roman" w:hAnsi="Times New Roman" w:cs="Times New Roman"/>
       <w:lang w:eastAsia="it-IT"/>
+    </w:rPr>
+  </w:style>
+  <w:style w:type="character" w:styleId="Testosegnaposto">
+    <w:name w:val="Placeholder Text"/>
+    <w:basedOn w:val="Carpredefinitoparagrafo"/>
+    <w:uiPriority w:val="99"/>
+    <w:semiHidden/>
+    <w:rsid w:val="008045A1"/>
+    <w:rPr>
+      <w:color w:val="808080"/>
     </w:rPr>
   </w:style>
 </w:styles>

</xml_diff>